<commit_message>
Update database, dan fix neraca
</commit_message>
<xml_diff>
--- a/assets/template/daftar-pembagian-shu.docx
+++ b/assets/template/daftar-pembagian-shu.docx
@@ -662,7 +662,7 @@
           <w:szCs w:val="24"/>
           <w:highlight w:val="none"/>
         </w:rPr>
-        <w:t xml:space="preserve">${dana_cadangan}</w:t>
+        <w:t xml:space="preserve">${set_dana_cadangan}</w:t>
       </w:r>
       <w:r>
         <w:rPr>
@@ -5009,7 +5009,25 @@
           <w:sz w:val="24"/>
           <w:szCs w:val="24"/>
         </w:rPr>
-        <w:t xml:space="preserve"> per ${tanggal} Desember ${tahun}</w:t>
+        <w:t xml:space="preserve"> per ${tanggal} Desember ${</w:t>
+      </w:r>
+      <w:r>
+        <w:rPr>
+          <w:rFonts w:ascii="Arial" w:hAnsi="Arial" w:cs="Arial"/>
+          <w:b w:val="0"/>
+          <w:sz w:val="24"/>
+          <w:szCs w:val="24"/>
+          <w:u w:val="single"/>
+        </w:rPr>
+        <w:t xml:space="preserve">tahun_neraca</w:t>
+      </w:r>
+      <w:r>
+        <w:rPr>
+          <w:rFonts w:ascii="Arial" w:hAnsi="Arial" w:cs="Arial"/>
+          <w:sz w:val="24"/>
+          <w:szCs w:val="24"/>
+        </w:rPr>
+        <w:t xml:space="preserve">}</w:t>
       </w:r>
       <w:r/>
     </w:p>

</xml_diff>